<commit_message>
Add completion bar chart
</commit_message>
<xml_diff>
--- a/backend/core/templates/core/audit_report_template_en.docx
+++ b/backend/core/templates/core/audit_report_template_en.docx
@@ -2113,6 +2113,25 @@
           <w:lang w:val="en-US"/>
         </w:rPr>
       </w:pPr>
+      <w:r>
+        <w:rPr>
+          <w:lang w:val="en-US"/>
+        </w:rPr>
+        <w:t>{{ compl</w:t>
+      </w:r>
+      <w:r>
+        <w:rPr>
+          <w:lang w:val="en-US"/>
+        </w:rPr>
+        <w:t>etion_bar</w:t>
+      </w:r>
+      <w:r>
+        <w:rPr>
+          <w:lang w:val="en-US"/>
+        </w:rPr>
+        <w:t xml:space="preserve"> }}</w:t>
+      </w:r>
+      <w:proofErr w:type="spellStart"/>
     </w:p>
     <w:p>
       <w:pPr>
@@ -2121,19 +2140,20 @@
           <w:lang w:val="en-US"/>
         </w:rPr>
       </w:pPr>
+    </w:p>
+    <w:p>
+      <w:pPr>
+        <w:jc w:val="center"/>
+        <w:rPr>
+          <w:lang w:val="en-US"/>
+        </w:rPr>
+      </w:pPr>
       <w:proofErr w:type="gramStart"/>
       <w:r>
         <w:rPr>
           <w:lang w:val="en-US"/>
         </w:rPr>
-        <w:t xml:space="preserve">{{ </w:t>
-      </w:r>
-      <w:proofErr w:type="spellStart"/>
-      <w:r>
-        <w:rPr>
-          <w:lang w:val="en-US"/>
-        </w:rPr>
-        <w:t>compliance</w:t>
+        <w:t>{{ compliance</w:t>
       </w:r>
       <w:proofErr w:type="gramEnd"/>
       <w:r>
@@ -4439,7 +4459,7 @@
   <w:style w:type="paragraph" w:default="1" w:styleId="Normal">
     <w:name w:val="Normal"/>
     <w:qFormat/>
-    <w:rsid w:val="00167D0E"/>
+    <w:rsid w:val="00003859"/>
   </w:style>
   <w:style w:type="paragraph" w:styleId="Heading1">
     <w:name w:val="heading 1"/>

</xml_diff>

<commit_message>
fix max scale and update templates
</commit_message>
<xml_diff>
--- a/backend/core/templates/core/audit_report_template_en.docx
+++ b/backend/core/templates/core/audit_report_template_en.docx
@@ -2218,7 +2218,25 @@
         <w:rPr>
           <w:lang w:val="en-US"/>
         </w:rPr>
-        <w:t>The following chart illustrates the maturity assessed by the auditor on each section:</w:t>
+        <w:t>Additionally, t</w:t>
+      </w:r>
+      <w:r>
+        <w:rPr>
+          <w:lang w:val="en-US"/>
+        </w:rPr>
+        <w:t xml:space="preserve">he following chart illustrates the maturity assessed by the auditor </w:t>
+      </w:r>
+      <w:r>
+        <w:rPr>
+          <w:lang w:val="en-US"/>
+        </w:rPr>
+        <w:t>i</w:t>
+      </w:r>
+      <w:r>
+        <w:rPr>
+          <w:lang w:val="en-US"/>
+        </w:rPr>
+        <w:t>n each section:</w:t>
       </w:r>
     </w:p>
     <w:p>

</xml_diff>

<commit_message>
feat: full controls list on the word report
</commit_message>
<xml_diff>
--- a/backend/core/templates/core/audit_report_template_en.docx
+++ b/backend/core/templates/core/audit_report_template_en.docx
@@ -3415,19 +3415,6 @@
     </w:p>
     <w:p>
       <w:pPr>
-        <w:rPr>
-          <w:lang w:val="en-US"/>
-        </w:rPr>
-      </w:pPr>
-      <w:r>
-        <w:rPr>
-          <w:lang w:val="en-US"/>
-        </w:rPr>
-        <w:t>The full action plan with a comprehensive overview of the controls can be found in the appendixes section.</w:t>
-      </w:r>
-    </w:p>
-    <w:p>
-      <w:pPr>
         <w:pStyle w:val="Heading3"/>
         <w:rPr>
           <w:b/>
@@ -3546,6 +3533,7 @@
     </w:p>
     <w:p>
       <w:pPr>
+        <w:pStyle w:val="Heading1"/>
         <w:rPr>
           <w:lang w:val="en-US"/>
         </w:rPr>
@@ -3648,6 +3636,674 @@
           </mc:Fallback>
         </mc:AlternateContent>
       </w:r>
+      <w:r>
+        <w:rPr>
+          <w:lang w:val="en-US"/>
+        </w:rPr>
+        <w:t>Full a</w:t>
+      </w:r>
+      <w:r>
+        <w:rPr>
+          <w:lang w:val="en-US"/>
+        </w:rPr>
+        <w:t>ction plan</w:t>
+      </w:r>
+    </w:p>
+    <w:tbl>
+      <w:tblPr>
+        <w:tblStyle w:val="TableGrid"/>
+        <w:tblW w:w="0" w:type="auto"/>
+        <w:tblLook w:val="04A0" w:firstRow="1" w:lastRow="0" w:firstColumn="1" w:lastColumn="0" w:noHBand="0" w:noVBand="1"/>
+      </w:tblPr>
+      <w:tblGrid>
+        <w:gridCol w:w="1366"/>
+        <w:gridCol w:w="1665"/>
+        <w:gridCol w:w="1142"/>
+        <w:gridCol w:w="1517"/>
+        <w:gridCol w:w="1325"/>
+        <w:gridCol w:w="1075"/>
+        <w:gridCol w:w="1538"/>
+      </w:tblGrid>
+      <w:tr>
+        <w:tc>
+          <w:tcPr>
+            <w:tcW w:w="1366" w:type="dxa"/>
+            <w:vAlign w:val="center"/>
+          </w:tcPr>
+          <w:p>
+            <w:pPr>
+              <w:rPr>
+                <w:b/>
+                <w:bCs/>
+                <w:sz w:val="20"/>
+                <w:szCs w:val="20"/>
+                <w:lang w:val="en-US"/>
+              </w:rPr>
+            </w:pPr>
+            <w:r>
+              <w:rPr>
+                <w:b/>
+                <w:bCs/>
+                <w:sz w:val="20"/>
+                <w:szCs w:val="20"/>
+                <w:lang w:val="en-US"/>
+              </w:rPr>
+              <w:t>Control</w:t>
+            </w:r>
+          </w:p>
+        </w:tc>
+        <w:tc>
+          <w:tcPr>
+            <w:tcW w:w="1665" w:type="dxa"/>
+            <w:vAlign w:val="center"/>
+          </w:tcPr>
+          <w:p>
+            <w:pPr>
+              <w:rPr>
+                <w:b/>
+                <w:bCs/>
+                <w:sz w:val="20"/>
+                <w:szCs w:val="20"/>
+                <w:lang w:val="en-US"/>
+              </w:rPr>
+            </w:pPr>
+            <w:r>
+              <w:rPr>
+                <w:b/>
+                <w:bCs/>
+                <w:sz w:val="20"/>
+                <w:szCs w:val="20"/>
+                <w:lang w:val="en-US"/>
+              </w:rPr>
+              <w:t>Description</w:t>
+            </w:r>
+          </w:p>
+        </w:tc>
+        <w:tc>
+          <w:tcPr>
+            <w:tcW w:w="1142" w:type="dxa"/>
+            <w:vAlign w:val="center"/>
+          </w:tcPr>
+          <w:p>
+            <w:pPr>
+              <w:rPr>
+                <w:b/>
+                <w:bCs/>
+                <w:sz w:val="20"/>
+                <w:szCs w:val="20"/>
+                <w:lang w:val="en-US"/>
+              </w:rPr>
+            </w:pPr>
+            <w:r>
+              <w:rPr>
+                <w:b/>
+                <w:bCs/>
+                <w:sz w:val="20"/>
+                <w:szCs w:val="20"/>
+                <w:lang w:val="en-US"/>
+              </w:rPr>
+              <w:t>Priority</w:t>
+            </w:r>
+          </w:p>
+        </w:tc>
+        <w:tc>
+          <w:tcPr>
+            <w:tcW w:w="1517" w:type="dxa"/>
+            <w:vAlign w:val="center"/>
+          </w:tcPr>
+          <w:p>
+            <w:pPr>
+              <w:rPr>
+                <w:b/>
+                <w:bCs/>
+                <w:sz w:val="20"/>
+                <w:szCs w:val="20"/>
+                <w:lang w:val="en-US"/>
+              </w:rPr>
+            </w:pPr>
+            <w:r>
+              <w:rPr>
+                <w:b/>
+                <w:bCs/>
+                <w:sz w:val="20"/>
+                <w:szCs w:val="20"/>
+                <w:lang w:val="en-US"/>
+              </w:rPr>
+              <w:t>Category</w:t>
+            </w:r>
+          </w:p>
+        </w:tc>
+        <w:tc>
+          <w:tcPr>
+            <w:tcW w:w="1325" w:type="dxa"/>
+            <w:vAlign w:val="center"/>
+          </w:tcPr>
+          <w:p>
+            <w:pPr>
+              <w:rPr>
+                <w:b/>
+                <w:bCs/>
+                <w:sz w:val="20"/>
+                <w:szCs w:val="20"/>
+                <w:lang w:val="en-US"/>
+              </w:rPr>
+            </w:pPr>
+            <w:r>
+              <w:rPr>
+                <w:b/>
+                <w:bCs/>
+                <w:sz w:val="20"/>
+                <w:szCs w:val="20"/>
+                <w:lang w:val="en-US"/>
+              </w:rPr>
+              <w:t>Status</w:t>
+            </w:r>
+          </w:p>
+        </w:tc>
+        <w:tc>
+          <w:tcPr>
+            <w:tcW w:w="1075" w:type="dxa"/>
+            <w:vAlign w:val="center"/>
+          </w:tcPr>
+          <w:p>
+            <w:pPr>
+              <w:rPr>
+                <w:b/>
+                <w:bCs/>
+                <w:sz w:val="20"/>
+                <w:szCs w:val="20"/>
+                <w:lang w:val="en-US"/>
+              </w:rPr>
+            </w:pPr>
+            <w:r>
+              <w:rPr>
+                <w:b/>
+                <w:bCs/>
+                <w:sz w:val="20"/>
+                <w:szCs w:val="20"/>
+                <w:lang w:val="en-US"/>
+              </w:rPr>
+              <w:t>ETA</w:t>
+            </w:r>
+          </w:p>
+        </w:tc>
+        <w:tc>
+          <w:tcPr>
+            <w:tcW w:w="1538" w:type="dxa"/>
+            <w:vAlign w:val="center"/>
+          </w:tcPr>
+          <w:p>
+            <w:pPr>
+              <w:rPr>
+                <w:b/>
+                <w:bCs/>
+                <w:sz w:val="20"/>
+                <w:szCs w:val="20"/>
+                <w:lang w:val="en-US"/>
+              </w:rPr>
+            </w:pPr>
+            <w:r>
+              <w:rPr>
+                <w:b/>
+                <w:bCs/>
+                <w:sz w:val="20"/>
+                <w:szCs w:val="20"/>
+                <w:lang w:val="en-US"/>
+              </w:rPr>
+              <w:t>Requirements covered</w:t>
+            </w:r>
+          </w:p>
+        </w:tc>
+      </w:tr>
+      <w:tr>
+        <w:tc>
+          <w:tcPr>
+            <w:tcW w:w="9628" w:type="dxa"/>
+            <w:gridSpan w:val="7"/>
+          </w:tcPr>
+          <w:p>
+            <w:pPr>
+              <w:rPr>
+                <w:lang w:val="en-US"/>
+              </w:rPr>
+            </w:pPr>
+            <w:r>
+              <w:rPr>
+                <w:lang w:val="en-US"/>
+              </w:rPr>
+              <w:t xml:space="preserve">{%tr for item in </w:t>
+            </w:r>
+            <w:proofErr w:type="spellStart"/>
+            <w:r>
+              <w:rPr>
+                <w:lang w:val="en-US"/>
+              </w:rPr>
+              <w:t>full</w:t>
+            </w:r>
+            <w:r>
+              <w:rPr>
+                <w:lang w:val="en-US"/>
+              </w:rPr>
+              <w:t>_</w:t>
+            </w:r>
+            <w:proofErr w:type="gramStart"/>
+            <w:r>
+              <w:rPr>
+                <w:lang w:val="en-US"/>
+              </w:rPr>
+              <w:t>controls</w:t>
+            </w:r>
+            <w:proofErr w:type="spellEnd"/>
+            <w:r>
+              <w:rPr>
+                <w:lang w:val="en-US"/>
+              </w:rPr>
+              <w:t xml:space="preserve">  %</w:t>
+            </w:r>
+            <w:proofErr w:type="gramEnd"/>
+            <w:r>
+              <w:rPr>
+                <w:lang w:val="en-US"/>
+              </w:rPr>
+              <w:t>}</w:t>
+            </w:r>
+          </w:p>
+        </w:tc>
+      </w:tr>
+      <w:tr>
+        <w:tc>
+          <w:tcPr>
+            <w:tcW w:w="1366" w:type="dxa"/>
+          </w:tcPr>
+          <w:p>
+            <w:pPr>
+              <w:rPr>
+                <w:sz w:val="16"/>
+                <w:szCs w:val="16"/>
+                <w:lang w:val="en-US"/>
+              </w:rPr>
+            </w:pPr>
+            <w:proofErr w:type="gramStart"/>
+            <w:r>
+              <w:rPr>
+                <w:sz w:val="16"/>
+                <w:szCs w:val="16"/>
+                <w:lang w:val="en-US"/>
+              </w:rPr>
+              <w:t>{{ item.name</w:t>
+            </w:r>
+            <w:proofErr w:type="gramEnd"/>
+            <w:r>
+              <w:rPr>
+                <w:sz w:val="16"/>
+                <w:szCs w:val="16"/>
+                <w:lang w:val="en-US"/>
+              </w:rPr>
+              <w:t xml:space="preserve"> }}</w:t>
+            </w:r>
+          </w:p>
+        </w:tc>
+        <w:tc>
+          <w:tcPr>
+            <w:tcW w:w="1665" w:type="dxa"/>
+          </w:tcPr>
+          <w:p>
+            <w:pPr>
+              <w:rPr>
+                <w:sz w:val="16"/>
+                <w:szCs w:val="16"/>
+                <w:lang w:val="en-US"/>
+              </w:rPr>
+            </w:pPr>
+            <w:proofErr w:type="gramStart"/>
+            <w:r>
+              <w:rPr>
+                <w:sz w:val="16"/>
+                <w:szCs w:val="16"/>
+                <w:lang w:val="en-US"/>
+              </w:rPr>
+              <w:t xml:space="preserve">{{ </w:t>
+            </w:r>
+            <w:proofErr w:type="spellStart"/>
+            <w:r>
+              <w:rPr>
+                <w:sz w:val="16"/>
+                <w:szCs w:val="16"/>
+                <w:lang w:val="en-US"/>
+              </w:rPr>
+              <w:t>item</w:t>
+            </w:r>
+            <w:proofErr w:type="gramEnd"/>
+            <w:r>
+              <w:rPr>
+                <w:sz w:val="16"/>
+                <w:szCs w:val="16"/>
+                <w:lang w:val="en-US"/>
+              </w:rPr>
+              <w:t>.description</w:t>
+            </w:r>
+            <w:proofErr w:type="spellEnd"/>
+            <w:r>
+              <w:rPr>
+                <w:sz w:val="16"/>
+                <w:szCs w:val="16"/>
+                <w:lang w:val="en-US"/>
+              </w:rPr>
+              <w:t xml:space="preserve"> }}</w:t>
+            </w:r>
+          </w:p>
+        </w:tc>
+        <w:tc>
+          <w:tcPr>
+            <w:tcW w:w="1142" w:type="dxa"/>
+          </w:tcPr>
+          <w:p>
+            <w:pPr>
+              <w:rPr>
+                <w:sz w:val="16"/>
+                <w:szCs w:val="16"/>
+                <w:lang w:val="en-US"/>
+              </w:rPr>
+            </w:pPr>
+            <w:proofErr w:type="gramStart"/>
+            <w:r>
+              <w:rPr>
+                <w:sz w:val="16"/>
+                <w:szCs w:val="16"/>
+                <w:lang w:val="en-US"/>
+              </w:rPr>
+              <w:t xml:space="preserve">{{ </w:t>
+            </w:r>
+            <w:proofErr w:type="spellStart"/>
+            <w:r>
+              <w:rPr>
+                <w:sz w:val="16"/>
+                <w:szCs w:val="16"/>
+                <w:lang w:val="en-US"/>
+              </w:rPr>
+              <w:t>item</w:t>
+            </w:r>
+            <w:proofErr w:type="gramEnd"/>
+            <w:r>
+              <w:rPr>
+                <w:sz w:val="16"/>
+                <w:szCs w:val="16"/>
+                <w:lang w:val="en-US"/>
+              </w:rPr>
+              <w:t>.</w:t>
+            </w:r>
+            <w:r>
+              <w:rPr>
+                <w:sz w:val="16"/>
+                <w:szCs w:val="16"/>
+                <w:lang w:val="en-US"/>
+              </w:rPr>
+              <w:t>prio</w:t>
+            </w:r>
+            <w:proofErr w:type="spellEnd"/>
+            <w:r>
+              <w:rPr>
+                <w:sz w:val="16"/>
+                <w:szCs w:val="16"/>
+                <w:lang w:val="en-US"/>
+              </w:rPr>
+              <w:t xml:space="preserve"> }}</w:t>
+            </w:r>
+            <w:proofErr w:type="spellStart"/>
+          </w:p>
+        </w:tc>
+        <w:tc>
+          <w:tcPr>
+            <w:tcW w:w="1517" w:type="dxa"/>
+          </w:tcPr>
+          <w:p>
+            <w:pPr>
+              <w:rPr>
+                <w:sz w:val="16"/>
+                <w:szCs w:val="16"/>
+                <w:lang w:val="en-US"/>
+              </w:rPr>
+            </w:pPr>
+            <w:proofErr w:type="gramStart"/>
+            <w:r>
+              <w:rPr>
+                <w:sz w:val="16"/>
+                <w:szCs w:val="16"/>
+                <w:lang w:val="en-US"/>
+              </w:rPr>
+              <w:t>{{ item</w:t>
+            </w:r>
+            <w:proofErr w:type="gramEnd"/>
+            <w:r>
+              <w:rPr>
+                <w:sz w:val="16"/>
+                <w:szCs w:val="16"/>
+                <w:lang w:val="en-US"/>
+              </w:rPr>
+              <w:t>.category</w:t>
+            </w:r>
+            <w:proofErr w:type="spellEnd"/>
+            <w:r>
+              <w:rPr>
+                <w:sz w:val="16"/>
+                <w:szCs w:val="16"/>
+                <w:lang w:val="en-US"/>
+              </w:rPr>
+              <w:t xml:space="preserve"> }}</w:t>
+            </w:r>
+          </w:p>
+        </w:tc>
+        <w:tc>
+          <w:tcPr>
+            <w:tcW w:w="1325" w:type="dxa"/>
+          </w:tcPr>
+          <w:p>
+            <w:pPr>
+              <w:rPr>
+                <w:sz w:val="16"/>
+                <w:szCs w:val="16"/>
+                <w:lang w:val="en-US"/>
+              </w:rPr>
+            </w:pPr>
+            <w:proofErr w:type="gramStart"/>
+            <w:r>
+              <w:rPr>
+                <w:sz w:val="16"/>
+                <w:szCs w:val="16"/>
+                <w:lang w:val="en-US"/>
+              </w:rPr>
+              <w:t xml:space="preserve">{{ </w:t>
+            </w:r>
+            <w:proofErr w:type="spellStart"/>
+            <w:r>
+              <w:rPr>
+                <w:sz w:val="16"/>
+                <w:szCs w:val="16"/>
+                <w:lang w:val="en-US"/>
+              </w:rPr>
+              <w:t>item</w:t>
+            </w:r>
+            <w:proofErr w:type="gramEnd"/>
+            <w:r>
+              <w:rPr>
+                <w:sz w:val="16"/>
+                <w:szCs w:val="16"/>
+                <w:lang w:val="en-US"/>
+              </w:rPr>
+              <w:t>.status</w:t>
+            </w:r>
+            <w:proofErr w:type="spellEnd"/>
+            <w:r>
+              <w:rPr>
+                <w:sz w:val="16"/>
+                <w:szCs w:val="16"/>
+                <w:lang w:val="en-US"/>
+              </w:rPr>
+              <w:t xml:space="preserve"> }}</w:t>
+            </w:r>
+          </w:p>
+        </w:tc>
+        <w:tc>
+          <w:tcPr>
+            <w:tcW w:w="1075" w:type="dxa"/>
+          </w:tcPr>
+          <w:p>
+            <w:pPr>
+              <w:rPr>
+                <w:sz w:val="16"/>
+                <w:szCs w:val="16"/>
+                <w:lang w:val="en-US"/>
+              </w:rPr>
+            </w:pPr>
+            <w:proofErr w:type="gramStart"/>
+            <w:r>
+              <w:rPr>
+                <w:sz w:val="16"/>
+                <w:szCs w:val="16"/>
+                <w:lang w:val="en-US"/>
+              </w:rPr>
+              <w:t xml:space="preserve">{{ </w:t>
+            </w:r>
+            <w:proofErr w:type="spellStart"/>
+            <w:r>
+              <w:rPr>
+                <w:sz w:val="16"/>
+                <w:szCs w:val="16"/>
+                <w:lang w:val="en-US"/>
+              </w:rPr>
+              <w:t>item.</w:t>
+            </w:r>
+            <w:r>
+              <w:rPr>
+                <w:sz w:val="16"/>
+                <w:szCs w:val="16"/>
+                <w:lang w:val="en-US"/>
+              </w:rPr>
+              <w:t>eta</w:t>
+            </w:r>
+            <w:proofErr w:type="gramEnd"/>
+            <w:r>
+              <w:rPr>
+                <w:sz w:val="16"/>
+                <w:szCs w:val="16"/>
+                <w:lang w:val="en-US"/>
+              </w:rPr>
+              <w:t xml:space="preserve"> }}</w:t>
+            </w:r>
+            <w:proofErr w:type="spellEnd"/>
+          </w:p>
+        </w:tc>
+        <w:tc>
+          <w:tcPr>
+            <w:tcW w:w="1538" w:type="dxa"/>
+          </w:tcPr>
+          <w:p>
+            <w:pPr>
+              <w:rPr>
+                <w:sz w:val="16"/>
+                <w:szCs w:val="16"/>
+                <w:lang w:val="en-US"/>
+              </w:rPr>
+            </w:pPr>
+            <w:proofErr w:type="gramStart"/>
+            <w:r>
+              <w:rPr>
+                <w:sz w:val="16"/>
+                <w:szCs w:val="16"/>
+                <w:lang w:val="en-US"/>
+              </w:rPr>
+              <w:t xml:space="preserve">{{ </w:t>
+            </w:r>
+            <w:proofErr w:type="spellStart"/>
+            <w:r>
+              <w:rPr>
+                <w:sz w:val="16"/>
+                <w:szCs w:val="16"/>
+                <w:lang w:val="en-US"/>
+              </w:rPr>
+              <w:t>item</w:t>
+            </w:r>
+            <w:proofErr w:type="gramEnd"/>
+            <w:r>
+              <w:rPr>
+                <w:sz w:val="16"/>
+                <w:szCs w:val="16"/>
+                <w:lang w:val="en-US"/>
+              </w:rPr>
+              <w:t>.coverage</w:t>
+            </w:r>
+            <w:proofErr w:type="spellEnd"/>
+            <w:r>
+              <w:rPr>
+                <w:sz w:val="16"/>
+                <w:szCs w:val="16"/>
+                <w:lang w:val="en-US"/>
+              </w:rPr>
+              <w:t xml:space="preserve"> }}</w:t>
+            </w:r>
+          </w:p>
+        </w:tc>
+      </w:tr>
+      <w:tr>
+        <w:tc>
+          <w:tcPr>
+            <w:tcW w:w="9628" w:type="dxa"/>
+            <w:gridSpan w:val="7"/>
+          </w:tcPr>
+          <w:p>
+            <w:pPr>
+              <w:rPr>
+                <w:lang w:val="en-US"/>
+              </w:rPr>
+            </w:pPr>
+            <w:r>
+              <w:rPr>
+                <w:lang w:val="en-US"/>
+              </w:rPr>
+              <w:t xml:space="preserve">{%tr </w:t>
+            </w:r>
+            <w:proofErr w:type="spellStart"/>
+            <w:proofErr w:type="gramStart"/>
+            <w:r>
+              <w:rPr>
+                <w:lang w:val="en-US"/>
+              </w:rPr>
+              <w:t>endfor</w:t>
+            </w:r>
+            <w:proofErr w:type="spellEnd"/>
+            <w:r>
+              <w:rPr>
+                <w:lang w:val="en-US"/>
+              </w:rPr>
+              <w:t xml:space="preserve">  %</w:t>
+            </w:r>
+            <w:proofErr w:type="gramEnd"/>
+            <w:r>
+              <w:rPr>
+                <w:lang w:val="en-US"/>
+              </w:rPr>
+              <w:t>}</w:t>
+            </w:r>
+          </w:p>
+        </w:tc>
+      </w:tr>
+    </w:tbl>
+    <w:p>
+      <w:pPr>
+        <w:rPr>
+          <w:rFonts w:asciiTheme="majorHAnsi" w:eastAsiaTheme="majorEastAsia" w:hAnsiTheme="majorHAnsi" w:cstheme="majorBidi"/>
+          <w:color w:val="0F4761" w:themeColor="accent1" w:themeShade="BF"/>
+          <w:sz w:val="40"/>
+          <w:szCs w:val="40"/>
+          <w:lang w:val="en-US"/>
+        </w:rPr>
+      </w:pPr>
+      <w:r>
+        <w:rPr>
+          <w:lang w:val="en-US"/>
+        </w:rPr>
+        <w:br w:type="page"/>
+      </w:r>
     </w:p>
     <w:p>
       <w:pPr>
@@ -3660,6 +4316,7 @@
         <w:rPr>
           <w:lang w:val="en-US"/>
         </w:rPr>
+        <w:lastRenderedPageBreak/>
         <w:t>Appendix</w:t>
       </w:r>
     </w:p>
@@ -4503,7 +5160,7 @@
   <w:style w:type="paragraph" w:default="1" w:styleId="Normal">
     <w:name w:val="Normal"/>
     <w:qFormat/>
-    <w:rsid w:val="00003859"/>
+    <w:rsid w:val="003F18CF"/>
   </w:style>
   <w:style w:type="paragraph" w:styleId="Heading1">
     <w:name w:val="heading 1"/>

</xml_diff>

<commit_message>
feat: full controls list on the word report (#1566)
</commit_message>
<xml_diff>
--- a/backend/core/templates/core/audit_report_template_en.docx
+++ b/backend/core/templates/core/audit_report_template_en.docx
@@ -3415,19 +3415,6 @@
     </w:p>
     <w:p>
       <w:pPr>
-        <w:rPr>
-          <w:lang w:val="en-US"/>
-        </w:rPr>
-      </w:pPr>
-      <w:r>
-        <w:rPr>
-          <w:lang w:val="en-US"/>
-        </w:rPr>
-        <w:t>The full action plan with a comprehensive overview of the controls can be found in the appendixes section.</w:t>
-      </w:r>
-    </w:p>
-    <w:p>
-      <w:pPr>
         <w:pStyle w:val="Heading3"/>
         <w:rPr>
           <w:b/>
@@ -3546,6 +3533,7 @@
     </w:p>
     <w:p>
       <w:pPr>
+        <w:pStyle w:val="Heading1"/>
         <w:rPr>
           <w:lang w:val="en-US"/>
         </w:rPr>
@@ -3648,6 +3636,674 @@
           </mc:Fallback>
         </mc:AlternateContent>
       </w:r>
+      <w:r>
+        <w:rPr>
+          <w:lang w:val="en-US"/>
+        </w:rPr>
+        <w:t>Full a</w:t>
+      </w:r>
+      <w:r>
+        <w:rPr>
+          <w:lang w:val="en-US"/>
+        </w:rPr>
+        <w:t>ction plan</w:t>
+      </w:r>
+    </w:p>
+    <w:tbl>
+      <w:tblPr>
+        <w:tblStyle w:val="TableGrid"/>
+        <w:tblW w:w="0" w:type="auto"/>
+        <w:tblLook w:val="04A0" w:firstRow="1" w:lastRow="0" w:firstColumn="1" w:lastColumn="0" w:noHBand="0" w:noVBand="1"/>
+      </w:tblPr>
+      <w:tblGrid>
+        <w:gridCol w:w="1366"/>
+        <w:gridCol w:w="1665"/>
+        <w:gridCol w:w="1142"/>
+        <w:gridCol w:w="1517"/>
+        <w:gridCol w:w="1325"/>
+        <w:gridCol w:w="1075"/>
+        <w:gridCol w:w="1538"/>
+      </w:tblGrid>
+      <w:tr>
+        <w:tc>
+          <w:tcPr>
+            <w:tcW w:w="1366" w:type="dxa"/>
+            <w:vAlign w:val="center"/>
+          </w:tcPr>
+          <w:p>
+            <w:pPr>
+              <w:rPr>
+                <w:b/>
+                <w:bCs/>
+                <w:sz w:val="20"/>
+                <w:szCs w:val="20"/>
+                <w:lang w:val="en-US"/>
+              </w:rPr>
+            </w:pPr>
+            <w:r>
+              <w:rPr>
+                <w:b/>
+                <w:bCs/>
+                <w:sz w:val="20"/>
+                <w:szCs w:val="20"/>
+                <w:lang w:val="en-US"/>
+              </w:rPr>
+              <w:t>Control</w:t>
+            </w:r>
+          </w:p>
+        </w:tc>
+        <w:tc>
+          <w:tcPr>
+            <w:tcW w:w="1665" w:type="dxa"/>
+            <w:vAlign w:val="center"/>
+          </w:tcPr>
+          <w:p>
+            <w:pPr>
+              <w:rPr>
+                <w:b/>
+                <w:bCs/>
+                <w:sz w:val="20"/>
+                <w:szCs w:val="20"/>
+                <w:lang w:val="en-US"/>
+              </w:rPr>
+            </w:pPr>
+            <w:r>
+              <w:rPr>
+                <w:b/>
+                <w:bCs/>
+                <w:sz w:val="20"/>
+                <w:szCs w:val="20"/>
+                <w:lang w:val="en-US"/>
+              </w:rPr>
+              <w:t>Description</w:t>
+            </w:r>
+          </w:p>
+        </w:tc>
+        <w:tc>
+          <w:tcPr>
+            <w:tcW w:w="1142" w:type="dxa"/>
+            <w:vAlign w:val="center"/>
+          </w:tcPr>
+          <w:p>
+            <w:pPr>
+              <w:rPr>
+                <w:b/>
+                <w:bCs/>
+                <w:sz w:val="20"/>
+                <w:szCs w:val="20"/>
+                <w:lang w:val="en-US"/>
+              </w:rPr>
+            </w:pPr>
+            <w:r>
+              <w:rPr>
+                <w:b/>
+                <w:bCs/>
+                <w:sz w:val="20"/>
+                <w:szCs w:val="20"/>
+                <w:lang w:val="en-US"/>
+              </w:rPr>
+              <w:t>Priority</w:t>
+            </w:r>
+          </w:p>
+        </w:tc>
+        <w:tc>
+          <w:tcPr>
+            <w:tcW w:w="1517" w:type="dxa"/>
+            <w:vAlign w:val="center"/>
+          </w:tcPr>
+          <w:p>
+            <w:pPr>
+              <w:rPr>
+                <w:b/>
+                <w:bCs/>
+                <w:sz w:val="20"/>
+                <w:szCs w:val="20"/>
+                <w:lang w:val="en-US"/>
+              </w:rPr>
+            </w:pPr>
+            <w:r>
+              <w:rPr>
+                <w:b/>
+                <w:bCs/>
+                <w:sz w:val="20"/>
+                <w:szCs w:val="20"/>
+                <w:lang w:val="en-US"/>
+              </w:rPr>
+              <w:t>Category</w:t>
+            </w:r>
+          </w:p>
+        </w:tc>
+        <w:tc>
+          <w:tcPr>
+            <w:tcW w:w="1325" w:type="dxa"/>
+            <w:vAlign w:val="center"/>
+          </w:tcPr>
+          <w:p>
+            <w:pPr>
+              <w:rPr>
+                <w:b/>
+                <w:bCs/>
+                <w:sz w:val="20"/>
+                <w:szCs w:val="20"/>
+                <w:lang w:val="en-US"/>
+              </w:rPr>
+            </w:pPr>
+            <w:r>
+              <w:rPr>
+                <w:b/>
+                <w:bCs/>
+                <w:sz w:val="20"/>
+                <w:szCs w:val="20"/>
+                <w:lang w:val="en-US"/>
+              </w:rPr>
+              <w:t>Status</w:t>
+            </w:r>
+          </w:p>
+        </w:tc>
+        <w:tc>
+          <w:tcPr>
+            <w:tcW w:w="1075" w:type="dxa"/>
+            <w:vAlign w:val="center"/>
+          </w:tcPr>
+          <w:p>
+            <w:pPr>
+              <w:rPr>
+                <w:b/>
+                <w:bCs/>
+                <w:sz w:val="20"/>
+                <w:szCs w:val="20"/>
+                <w:lang w:val="en-US"/>
+              </w:rPr>
+            </w:pPr>
+            <w:r>
+              <w:rPr>
+                <w:b/>
+                <w:bCs/>
+                <w:sz w:val="20"/>
+                <w:szCs w:val="20"/>
+                <w:lang w:val="en-US"/>
+              </w:rPr>
+              <w:t>ETA</w:t>
+            </w:r>
+          </w:p>
+        </w:tc>
+        <w:tc>
+          <w:tcPr>
+            <w:tcW w:w="1538" w:type="dxa"/>
+            <w:vAlign w:val="center"/>
+          </w:tcPr>
+          <w:p>
+            <w:pPr>
+              <w:rPr>
+                <w:b/>
+                <w:bCs/>
+                <w:sz w:val="20"/>
+                <w:szCs w:val="20"/>
+                <w:lang w:val="en-US"/>
+              </w:rPr>
+            </w:pPr>
+            <w:r>
+              <w:rPr>
+                <w:b/>
+                <w:bCs/>
+                <w:sz w:val="20"/>
+                <w:szCs w:val="20"/>
+                <w:lang w:val="en-US"/>
+              </w:rPr>
+              <w:t>Requirements covered</w:t>
+            </w:r>
+          </w:p>
+        </w:tc>
+      </w:tr>
+      <w:tr>
+        <w:tc>
+          <w:tcPr>
+            <w:tcW w:w="9628" w:type="dxa"/>
+            <w:gridSpan w:val="7"/>
+          </w:tcPr>
+          <w:p>
+            <w:pPr>
+              <w:rPr>
+                <w:lang w:val="en-US"/>
+              </w:rPr>
+            </w:pPr>
+            <w:r>
+              <w:rPr>
+                <w:lang w:val="en-US"/>
+              </w:rPr>
+              <w:t xml:space="preserve">{%tr for item in </w:t>
+            </w:r>
+            <w:proofErr w:type="spellStart"/>
+            <w:r>
+              <w:rPr>
+                <w:lang w:val="en-US"/>
+              </w:rPr>
+              <w:t>full</w:t>
+            </w:r>
+            <w:r>
+              <w:rPr>
+                <w:lang w:val="en-US"/>
+              </w:rPr>
+              <w:t>_</w:t>
+            </w:r>
+            <w:proofErr w:type="gramStart"/>
+            <w:r>
+              <w:rPr>
+                <w:lang w:val="en-US"/>
+              </w:rPr>
+              <w:t>controls</w:t>
+            </w:r>
+            <w:proofErr w:type="spellEnd"/>
+            <w:r>
+              <w:rPr>
+                <w:lang w:val="en-US"/>
+              </w:rPr>
+              <w:t xml:space="preserve">  %</w:t>
+            </w:r>
+            <w:proofErr w:type="gramEnd"/>
+            <w:r>
+              <w:rPr>
+                <w:lang w:val="en-US"/>
+              </w:rPr>
+              <w:t>}</w:t>
+            </w:r>
+          </w:p>
+        </w:tc>
+      </w:tr>
+      <w:tr>
+        <w:tc>
+          <w:tcPr>
+            <w:tcW w:w="1366" w:type="dxa"/>
+          </w:tcPr>
+          <w:p>
+            <w:pPr>
+              <w:rPr>
+                <w:sz w:val="16"/>
+                <w:szCs w:val="16"/>
+                <w:lang w:val="en-US"/>
+              </w:rPr>
+            </w:pPr>
+            <w:proofErr w:type="gramStart"/>
+            <w:r>
+              <w:rPr>
+                <w:sz w:val="16"/>
+                <w:szCs w:val="16"/>
+                <w:lang w:val="en-US"/>
+              </w:rPr>
+              <w:t>{{ item.name</w:t>
+            </w:r>
+            <w:proofErr w:type="gramEnd"/>
+            <w:r>
+              <w:rPr>
+                <w:sz w:val="16"/>
+                <w:szCs w:val="16"/>
+                <w:lang w:val="en-US"/>
+              </w:rPr>
+              <w:t xml:space="preserve"> }}</w:t>
+            </w:r>
+          </w:p>
+        </w:tc>
+        <w:tc>
+          <w:tcPr>
+            <w:tcW w:w="1665" w:type="dxa"/>
+          </w:tcPr>
+          <w:p>
+            <w:pPr>
+              <w:rPr>
+                <w:sz w:val="16"/>
+                <w:szCs w:val="16"/>
+                <w:lang w:val="en-US"/>
+              </w:rPr>
+            </w:pPr>
+            <w:proofErr w:type="gramStart"/>
+            <w:r>
+              <w:rPr>
+                <w:sz w:val="16"/>
+                <w:szCs w:val="16"/>
+                <w:lang w:val="en-US"/>
+              </w:rPr>
+              <w:t xml:space="preserve">{{ </w:t>
+            </w:r>
+            <w:proofErr w:type="spellStart"/>
+            <w:r>
+              <w:rPr>
+                <w:sz w:val="16"/>
+                <w:szCs w:val="16"/>
+                <w:lang w:val="en-US"/>
+              </w:rPr>
+              <w:t>item</w:t>
+            </w:r>
+            <w:proofErr w:type="gramEnd"/>
+            <w:r>
+              <w:rPr>
+                <w:sz w:val="16"/>
+                <w:szCs w:val="16"/>
+                <w:lang w:val="en-US"/>
+              </w:rPr>
+              <w:t>.description</w:t>
+            </w:r>
+            <w:proofErr w:type="spellEnd"/>
+            <w:r>
+              <w:rPr>
+                <w:sz w:val="16"/>
+                <w:szCs w:val="16"/>
+                <w:lang w:val="en-US"/>
+              </w:rPr>
+              <w:t xml:space="preserve"> }}</w:t>
+            </w:r>
+          </w:p>
+        </w:tc>
+        <w:tc>
+          <w:tcPr>
+            <w:tcW w:w="1142" w:type="dxa"/>
+          </w:tcPr>
+          <w:p>
+            <w:pPr>
+              <w:rPr>
+                <w:sz w:val="16"/>
+                <w:szCs w:val="16"/>
+                <w:lang w:val="en-US"/>
+              </w:rPr>
+            </w:pPr>
+            <w:proofErr w:type="gramStart"/>
+            <w:r>
+              <w:rPr>
+                <w:sz w:val="16"/>
+                <w:szCs w:val="16"/>
+                <w:lang w:val="en-US"/>
+              </w:rPr>
+              <w:t xml:space="preserve">{{ </w:t>
+            </w:r>
+            <w:proofErr w:type="spellStart"/>
+            <w:r>
+              <w:rPr>
+                <w:sz w:val="16"/>
+                <w:szCs w:val="16"/>
+                <w:lang w:val="en-US"/>
+              </w:rPr>
+              <w:t>item</w:t>
+            </w:r>
+            <w:proofErr w:type="gramEnd"/>
+            <w:r>
+              <w:rPr>
+                <w:sz w:val="16"/>
+                <w:szCs w:val="16"/>
+                <w:lang w:val="en-US"/>
+              </w:rPr>
+              <w:t>.</w:t>
+            </w:r>
+            <w:r>
+              <w:rPr>
+                <w:sz w:val="16"/>
+                <w:szCs w:val="16"/>
+                <w:lang w:val="en-US"/>
+              </w:rPr>
+              <w:t>prio</w:t>
+            </w:r>
+            <w:proofErr w:type="spellEnd"/>
+            <w:r>
+              <w:rPr>
+                <w:sz w:val="16"/>
+                <w:szCs w:val="16"/>
+                <w:lang w:val="en-US"/>
+              </w:rPr>
+              <w:t xml:space="preserve"> }}</w:t>
+            </w:r>
+            <w:proofErr w:type="spellStart"/>
+          </w:p>
+        </w:tc>
+        <w:tc>
+          <w:tcPr>
+            <w:tcW w:w="1517" w:type="dxa"/>
+          </w:tcPr>
+          <w:p>
+            <w:pPr>
+              <w:rPr>
+                <w:sz w:val="16"/>
+                <w:szCs w:val="16"/>
+                <w:lang w:val="en-US"/>
+              </w:rPr>
+            </w:pPr>
+            <w:proofErr w:type="gramStart"/>
+            <w:r>
+              <w:rPr>
+                <w:sz w:val="16"/>
+                <w:szCs w:val="16"/>
+                <w:lang w:val="en-US"/>
+              </w:rPr>
+              <w:t>{{ item</w:t>
+            </w:r>
+            <w:proofErr w:type="gramEnd"/>
+            <w:r>
+              <w:rPr>
+                <w:sz w:val="16"/>
+                <w:szCs w:val="16"/>
+                <w:lang w:val="en-US"/>
+              </w:rPr>
+              <w:t>.category</w:t>
+            </w:r>
+            <w:proofErr w:type="spellEnd"/>
+            <w:r>
+              <w:rPr>
+                <w:sz w:val="16"/>
+                <w:szCs w:val="16"/>
+                <w:lang w:val="en-US"/>
+              </w:rPr>
+              <w:t xml:space="preserve"> }}</w:t>
+            </w:r>
+          </w:p>
+        </w:tc>
+        <w:tc>
+          <w:tcPr>
+            <w:tcW w:w="1325" w:type="dxa"/>
+          </w:tcPr>
+          <w:p>
+            <w:pPr>
+              <w:rPr>
+                <w:sz w:val="16"/>
+                <w:szCs w:val="16"/>
+                <w:lang w:val="en-US"/>
+              </w:rPr>
+            </w:pPr>
+            <w:proofErr w:type="gramStart"/>
+            <w:r>
+              <w:rPr>
+                <w:sz w:val="16"/>
+                <w:szCs w:val="16"/>
+                <w:lang w:val="en-US"/>
+              </w:rPr>
+              <w:t xml:space="preserve">{{ </w:t>
+            </w:r>
+            <w:proofErr w:type="spellStart"/>
+            <w:r>
+              <w:rPr>
+                <w:sz w:val="16"/>
+                <w:szCs w:val="16"/>
+                <w:lang w:val="en-US"/>
+              </w:rPr>
+              <w:t>item</w:t>
+            </w:r>
+            <w:proofErr w:type="gramEnd"/>
+            <w:r>
+              <w:rPr>
+                <w:sz w:val="16"/>
+                <w:szCs w:val="16"/>
+                <w:lang w:val="en-US"/>
+              </w:rPr>
+              <w:t>.status</w:t>
+            </w:r>
+            <w:proofErr w:type="spellEnd"/>
+            <w:r>
+              <w:rPr>
+                <w:sz w:val="16"/>
+                <w:szCs w:val="16"/>
+                <w:lang w:val="en-US"/>
+              </w:rPr>
+              <w:t xml:space="preserve"> }}</w:t>
+            </w:r>
+          </w:p>
+        </w:tc>
+        <w:tc>
+          <w:tcPr>
+            <w:tcW w:w="1075" w:type="dxa"/>
+          </w:tcPr>
+          <w:p>
+            <w:pPr>
+              <w:rPr>
+                <w:sz w:val="16"/>
+                <w:szCs w:val="16"/>
+                <w:lang w:val="en-US"/>
+              </w:rPr>
+            </w:pPr>
+            <w:proofErr w:type="gramStart"/>
+            <w:r>
+              <w:rPr>
+                <w:sz w:val="16"/>
+                <w:szCs w:val="16"/>
+                <w:lang w:val="en-US"/>
+              </w:rPr>
+              <w:t xml:space="preserve">{{ </w:t>
+            </w:r>
+            <w:proofErr w:type="spellStart"/>
+            <w:r>
+              <w:rPr>
+                <w:sz w:val="16"/>
+                <w:szCs w:val="16"/>
+                <w:lang w:val="en-US"/>
+              </w:rPr>
+              <w:t>item.</w:t>
+            </w:r>
+            <w:r>
+              <w:rPr>
+                <w:sz w:val="16"/>
+                <w:szCs w:val="16"/>
+                <w:lang w:val="en-US"/>
+              </w:rPr>
+              <w:t>eta</w:t>
+            </w:r>
+            <w:proofErr w:type="gramEnd"/>
+            <w:r>
+              <w:rPr>
+                <w:sz w:val="16"/>
+                <w:szCs w:val="16"/>
+                <w:lang w:val="en-US"/>
+              </w:rPr>
+              <w:t xml:space="preserve"> }}</w:t>
+            </w:r>
+            <w:proofErr w:type="spellEnd"/>
+          </w:p>
+        </w:tc>
+        <w:tc>
+          <w:tcPr>
+            <w:tcW w:w="1538" w:type="dxa"/>
+          </w:tcPr>
+          <w:p>
+            <w:pPr>
+              <w:rPr>
+                <w:sz w:val="16"/>
+                <w:szCs w:val="16"/>
+                <w:lang w:val="en-US"/>
+              </w:rPr>
+            </w:pPr>
+            <w:proofErr w:type="gramStart"/>
+            <w:r>
+              <w:rPr>
+                <w:sz w:val="16"/>
+                <w:szCs w:val="16"/>
+                <w:lang w:val="en-US"/>
+              </w:rPr>
+              <w:t xml:space="preserve">{{ </w:t>
+            </w:r>
+            <w:proofErr w:type="spellStart"/>
+            <w:r>
+              <w:rPr>
+                <w:sz w:val="16"/>
+                <w:szCs w:val="16"/>
+                <w:lang w:val="en-US"/>
+              </w:rPr>
+              <w:t>item</w:t>
+            </w:r>
+            <w:proofErr w:type="gramEnd"/>
+            <w:r>
+              <w:rPr>
+                <w:sz w:val="16"/>
+                <w:szCs w:val="16"/>
+                <w:lang w:val="en-US"/>
+              </w:rPr>
+              <w:t>.coverage</w:t>
+            </w:r>
+            <w:proofErr w:type="spellEnd"/>
+            <w:r>
+              <w:rPr>
+                <w:sz w:val="16"/>
+                <w:szCs w:val="16"/>
+                <w:lang w:val="en-US"/>
+              </w:rPr>
+              <w:t xml:space="preserve"> }}</w:t>
+            </w:r>
+          </w:p>
+        </w:tc>
+      </w:tr>
+      <w:tr>
+        <w:tc>
+          <w:tcPr>
+            <w:tcW w:w="9628" w:type="dxa"/>
+            <w:gridSpan w:val="7"/>
+          </w:tcPr>
+          <w:p>
+            <w:pPr>
+              <w:rPr>
+                <w:lang w:val="en-US"/>
+              </w:rPr>
+            </w:pPr>
+            <w:r>
+              <w:rPr>
+                <w:lang w:val="en-US"/>
+              </w:rPr>
+              <w:t xml:space="preserve">{%tr </w:t>
+            </w:r>
+            <w:proofErr w:type="spellStart"/>
+            <w:proofErr w:type="gramStart"/>
+            <w:r>
+              <w:rPr>
+                <w:lang w:val="en-US"/>
+              </w:rPr>
+              <w:t>endfor</w:t>
+            </w:r>
+            <w:proofErr w:type="spellEnd"/>
+            <w:r>
+              <w:rPr>
+                <w:lang w:val="en-US"/>
+              </w:rPr>
+              <w:t xml:space="preserve">  %</w:t>
+            </w:r>
+            <w:proofErr w:type="gramEnd"/>
+            <w:r>
+              <w:rPr>
+                <w:lang w:val="en-US"/>
+              </w:rPr>
+              <w:t>}</w:t>
+            </w:r>
+          </w:p>
+        </w:tc>
+      </w:tr>
+    </w:tbl>
+    <w:p>
+      <w:pPr>
+        <w:rPr>
+          <w:rFonts w:asciiTheme="majorHAnsi" w:eastAsiaTheme="majorEastAsia" w:hAnsiTheme="majorHAnsi" w:cstheme="majorBidi"/>
+          <w:color w:val="0F4761" w:themeColor="accent1" w:themeShade="BF"/>
+          <w:sz w:val="40"/>
+          <w:szCs w:val="40"/>
+          <w:lang w:val="en-US"/>
+        </w:rPr>
+      </w:pPr>
+      <w:r>
+        <w:rPr>
+          <w:lang w:val="en-US"/>
+        </w:rPr>
+        <w:br w:type="page"/>
+      </w:r>
     </w:p>
     <w:p>
       <w:pPr>
@@ -3660,6 +4316,7 @@
         <w:rPr>
           <w:lang w:val="en-US"/>
         </w:rPr>
+        <w:lastRenderedPageBreak/>
         <w:t>Appendix</w:t>
       </w:r>
     </w:p>
@@ -4503,7 +5160,7 @@
   <w:style w:type="paragraph" w:default="1" w:styleId="Normal">
     <w:name w:val="Normal"/>
     <w:qFormat/>
-    <w:rsid w:val="00003859"/>
+    <w:rsid w:val="003F18CF"/>
   </w:style>
   <w:style w:type="paragraph" w:styleId="Heading1">
     <w:name w:val="heading 1"/>

</xml_diff>